<commit_message>
update 'APA 7th Document - COVID Pulse - A Real-time Tracking Digos City COVID-19 Web-based Dashboard.docx' and 'COVID Pulse - A Real-time Tracking Digos City COVID-19 Web-based Dashboard.docx'
</commit_message>
<xml_diff>
--- a/COVID Pulse - A Real-time Tracking Digos City COVID-19 Web-based Dashboard.docx
+++ b/COVID Pulse - A Real-time Tracking Digos City COVID-19 Web-based Dashboard.docx
@@ -351,7 +351,17 @@
           <w:sz w:val="24"/>
           <w:szCs w:val="24"/>
         </w:rPr>
-        <w:t>March 2022</w:t>
+        <w:t>Mar</w:t>
+      </w:r>
+      <w:bookmarkStart w:id="0" w:name="_GoBack"/>
+      <w:bookmarkEnd w:id="0"/>
+      <w:r>
+        <w:rPr>
+          <w:rFonts w:ascii="Times New Roman" w:eastAsia="Times New Roman" w:hAnsi="Times New Roman" w:cs="Times New Roman"/>
+          <w:sz w:val="24"/>
+          <w:szCs w:val="24"/>
+        </w:rPr>
+        <w:t>ch 2022</w:t>
       </w:r>
     </w:p>
     <w:p>
@@ -680,7 +690,6 @@
           <w:szCs w:val="24"/>
         </w:rPr>
       </w:pPr>
-      <w:proofErr w:type="gramStart"/>
       <w:r>
         <w:rPr>
           <w:rFonts w:ascii="Times New Roman" w:eastAsia="Times New Roman" w:hAnsi="Times New Roman" w:cs="Times New Roman"/>
@@ -689,7 +698,6 @@
         </w:rPr>
         <w:t>by</w:t>
       </w:r>
-      <w:proofErr w:type="gramEnd"/>
     </w:p>
     <w:p>
       <w:pPr>
@@ -898,19 +906,8 @@
           <w:szCs w:val="24"/>
         </w:rPr>
         <w:tab/>
-        <w:t xml:space="preserve">- </w:t>
-      </w:r>
-      <w:proofErr w:type="gramStart"/>
-      <w:r>
-        <w:rPr>
-          <w:rFonts w:ascii="Times New Roman" w:eastAsia="Times New Roman" w:hAnsi="Times New Roman" w:cs="Times New Roman"/>
-          <w:color w:val="000000"/>
-          <w:sz w:val="24"/>
-          <w:szCs w:val="24"/>
-        </w:rPr>
-        <w:t>topic</w:t>
-      </w:r>
-      <w:proofErr w:type="gramEnd"/>
+        <w:t>- topic</w:t>
+      </w:r>
     </w:p>
     <w:p>
       <w:pPr>
@@ -1011,7 +1008,61 @@
           <w:sz w:val="24"/>
           <w:szCs w:val="24"/>
         </w:rPr>
-        <w:t xml:space="preserve"> outbreak of the COVID-19 virus had catalyzed the development of COVID-19 information system.</w:t>
+        <w:t xml:space="preserve"> outbreak of the COVID-19 virus had catalyzed the development of COVID-19 information system. </w:t>
+      </w:r>
+      <w:r>
+        <w:rPr>
+          <w:rFonts w:ascii="Times New Roman" w:eastAsia="Times New Roman" w:hAnsi="Times New Roman" w:cs="Times New Roman"/>
+          <w:color w:val="000000"/>
+          <w:sz w:val="24"/>
+          <w:szCs w:val="24"/>
+        </w:rPr>
+        <w:t xml:space="preserve">With this, the </w:t>
+      </w:r>
+      <w:r>
+        <w:rPr>
+          <w:rFonts w:ascii="Times New Roman" w:eastAsia="Times New Roman" w:hAnsi="Times New Roman" w:cs="Times New Roman"/>
+          <w:color w:val="000000"/>
+          <w:sz w:val="24"/>
+          <w:szCs w:val="24"/>
+        </w:rPr>
+        <w:t>Center for Systems Science and Engineering (CSSE)</w:t>
+      </w:r>
+      <w:r>
+        <w:rPr>
+          <w:rFonts w:ascii="Times New Roman" w:eastAsia="Times New Roman" w:hAnsi="Times New Roman" w:cs="Times New Roman"/>
+          <w:color w:val="000000"/>
+          <w:sz w:val="24"/>
+          <w:szCs w:val="24"/>
+        </w:rPr>
+        <w:t xml:space="preserve"> and John Hopkins University had developed an interactive information system, wherein the situation of the COVID-19 outbreak can be visualized and monitored concurrently.</w:t>
+      </w:r>
+      <w:r>
+        <w:rPr>
+          <w:rFonts w:ascii="Times New Roman" w:eastAsia="Times New Roman" w:hAnsi="Times New Roman" w:cs="Times New Roman"/>
+          <w:color w:val="000000"/>
+          <w:sz w:val="24"/>
+          <w:szCs w:val="24"/>
+        </w:rPr>
+        <w:t xml:space="preserve"> Thereafter, </w:t>
+      </w:r>
+      <w:r>
+        <w:rPr>
+          <w:rFonts w:ascii="Times New Roman" w:eastAsia="Times New Roman" w:hAnsi="Times New Roman" w:cs="Times New Roman"/>
+          <w:color w:val="000000"/>
+          <w:sz w:val="24"/>
+          <w:szCs w:val="24"/>
+        </w:rPr>
+        <w:t>many have keened</w:t>
+      </w:r>
+      <w:r>
+        <w:rPr>
+          <w:rFonts w:ascii="Times New Roman" w:eastAsia="Times New Roman" w:hAnsi="Times New Roman" w:cs="Times New Roman"/>
+          <w:color w:val="000000"/>
+          <w:sz w:val="24"/>
+          <w:szCs w:val="24"/>
+        </w:rPr>
+        <w:t xml:space="preserve"> on</w:t>
       </w:r>
       <w:r>
         <w:rPr>
@@ -1029,52 +1080,7 @@
           <w:sz w:val="24"/>
           <w:szCs w:val="24"/>
         </w:rPr>
-        <w:t xml:space="preserve">With this, the </w:t>
-      </w:r>
-      <w:r>
-        <w:rPr>
-          <w:rFonts w:ascii="Times New Roman" w:eastAsia="Times New Roman" w:hAnsi="Times New Roman" w:cs="Times New Roman"/>
-          <w:color w:val="000000"/>
-          <w:sz w:val="24"/>
-          <w:szCs w:val="24"/>
-        </w:rPr>
-        <w:t>Center for Systems Science and Engineering (CSSE)</w:t>
-      </w:r>
-      <w:r>
-        <w:rPr>
-          <w:rFonts w:ascii="Times New Roman" w:eastAsia="Times New Roman" w:hAnsi="Times New Roman" w:cs="Times New Roman"/>
-          <w:color w:val="000000"/>
-          <w:sz w:val="24"/>
-          <w:szCs w:val="24"/>
-        </w:rPr>
-        <w:t xml:space="preserve"> and John Hopkins University had developed an interactive information system, wherein the situation of the COVID-19 outbreak can be visualized and monitored concurrently.</w:t>
-      </w:r>
-      <w:r>
-        <w:rPr>
-          <w:rFonts w:ascii="Times New Roman" w:eastAsia="Times New Roman" w:hAnsi="Times New Roman" w:cs="Times New Roman"/>
-          <w:color w:val="000000"/>
-          <w:sz w:val="24"/>
-          <w:szCs w:val="24"/>
-        </w:rPr>
-        <w:t xml:space="preserve"> Thereafter, </w:t>
-      </w:r>
-      <w:r>
-        <w:rPr>
-          <w:rFonts w:ascii="Times New Roman" w:eastAsia="Times New Roman" w:hAnsi="Times New Roman" w:cs="Times New Roman"/>
-          <w:color w:val="000000"/>
-          <w:sz w:val="24"/>
-          <w:szCs w:val="24"/>
-        </w:rPr>
-        <w:t>many have keened</w:t>
-      </w:r>
-      <w:r>
-        <w:rPr>
-          <w:rFonts w:ascii="Times New Roman" w:eastAsia="Times New Roman" w:hAnsi="Times New Roman" w:cs="Times New Roman"/>
-          <w:color w:val="000000"/>
-          <w:sz w:val="24"/>
-          <w:szCs w:val="24"/>
-        </w:rPr>
-        <w:t xml:space="preserve"> on</w:t>
+        <w:t>the development and application of digital based technology as part of the COVID-19 pandemic planning and response.</w:t>
       </w:r>
       <w:r>
         <w:rPr>
@@ -1088,24 +1094,6 @@
       <w:r>
         <w:rPr>
           <w:rFonts w:ascii="Times New Roman" w:eastAsia="Times New Roman" w:hAnsi="Times New Roman" w:cs="Times New Roman"/>
-          <w:color w:val="000000"/>
-          <w:sz w:val="24"/>
-          <w:szCs w:val="24"/>
-        </w:rPr>
-        <w:t>the development and application of digital based technology as part of the COVID-19 pandemic planning and response.</w:t>
-      </w:r>
-      <w:r>
-        <w:rPr>
-          <w:rFonts w:ascii="Times New Roman" w:eastAsia="Times New Roman" w:hAnsi="Times New Roman" w:cs="Times New Roman"/>
-          <w:color w:val="000000"/>
-          <w:sz w:val="24"/>
-          <w:szCs w:val="24"/>
-        </w:rPr>
-        <w:t xml:space="preserve"> </w:t>
-      </w:r>
-      <w:r>
-        <w:rPr>
-          <w:rFonts w:ascii="Times New Roman" w:eastAsia="Times New Roman" w:hAnsi="Times New Roman" w:cs="Times New Roman"/>
           <w:sz w:val="24"/>
           <w:szCs w:val="24"/>
         </w:rPr>
@@ -1178,27 +1166,7 @@
           <w:szCs w:val="24"/>
         </w:rPr>
         <w:tab/>
-        <w:t xml:space="preserve">- </w:t>
-      </w:r>
-      <w:proofErr w:type="gramStart"/>
-      <w:r>
-        <w:rPr>
-          <w:rFonts w:ascii="Times New Roman" w:eastAsia="Times New Roman" w:hAnsi="Times New Roman" w:cs="Times New Roman"/>
-          <w:color w:val="000000"/>
-          <w:sz w:val="24"/>
-          <w:szCs w:val="24"/>
-        </w:rPr>
-        <w:t>problem/issue</w:t>
-      </w:r>
-      <w:proofErr w:type="gramEnd"/>
-      <w:r>
-        <w:rPr>
-          <w:rFonts w:ascii="Times New Roman" w:eastAsia="Times New Roman" w:hAnsi="Times New Roman" w:cs="Times New Roman"/>
-          <w:color w:val="000000"/>
-          <w:sz w:val="24"/>
-          <w:szCs w:val="24"/>
-        </w:rPr>
-        <w:t xml:space="preserve"> (provide pieces of evidenc</w:t>
+        <w:t>- problem/issue (provide pieces of evidenc</w:t>
       </w:r>
       <w:r>
         <w:rPr>
@@ -1275,27 +1243,7 @@
           <w:szCs w:val="24"/>
         </w:rPr>
         <w:tab/>
-        <w:t xml:space="preserve">- </w:t>
-      </w:r>
-      <w:proofErr w:type="gramStart"/>
-      <w:r>
-        <w:rPr>
-          <w:rFonts w:ascii="Times New Roman" w:eastAsia="Times New Roman" w:hAnsi="Times New Roman" w:cs="Times New Roman"/>
-          <w:color w:val="000000"/>
-          <w:sz w:val="24"/>
-          <w:szCs w:val="24"/>
-        </w:rPr>
-        <w:t>research</w:t>
-      </w:r>
-      <w:proofErr w:type="gramEnd"/>
-      <w:r>
-        <w:rPr>
-          <w:rFonts w:ascii="Times New Roman" w:eastAsia="Times New Roman" w:hAnsi="Times New Roman" w:cs="Times New Roman"/>
-          <w:color w:val="000000"/>
-          <w:sz w:val="24"/>
-          <w:szCs w:val="24"/>
-        </w:rPr>
-        <w:t xml:space="preserve"> gap ( inconclusive findings, on-going debate, no </w:t>
+        <w:t xml:space="preserve">- research gap ( inconclusive findings, on-going debate, no </w:t>
       </w:r>
       <w:r>
         <w:rPr>
@@ -1344,27 +1292,7 @@
           <w:szCs w:val="24"/>
         </w:rPr>
         <w:tab/>
-        <w:t xml:space="preserve">- </w:t>
-      </w:r>
-      <w:proofErr w:type="gramStart"/>
-      <w:r>
-        <w:rPr>
-          <w:rFonts w:ascii="Times New Roman" w:eastAsia="Times New Roman" w:hAnsi="Times New Roman" w:cs="Times New Roman"/>
-          <w:color w:val="000000"/>
-          <w:sz w:val="24"/>
-          <w:szCs w:val="24"/>
-        </w:rPr>
-        <w:t>justification</w:t>
-      </w:r>
-      <w:proofErr w:type="gramEnd"/>
-      <w:r>
-        <w:rPr>
-          <w:rFonts w:ascii="Times New Roman" w:eastAsia="Times New Roman" w:hAnsi="Times New Roman" w:cs="Times New Roman"/>
-          <w:color w:val="000000"/>
-          <w:sz w:val="24"/>
-          <w:szCs w:val="24"/>
-        </w:rPr>
-        <w:t xml:space="preserve"> (significance </w:t>
+        <w:t xml:space="preserve">- justification (significance </w:t>
       </w:r>
       <w:r>
         <w:rPr>
@@ -1453,39 +1381,7 @@
           <w:sz w:val="24"/>
           <w:szCs w:val="24"/>
         </w:rPr>
-        <w:t>Despite the benefits of having ac</w:t>
-      </w:r>
-      <w:r>
-        <w:rPr>
-          <w:rFonts w:ascii="Times New Roman" w:eastAsia="Times New Roman" w:hAnsi="Times New Roman" w:cs="Times New Roman"/>
-          <w:sz w:val="24"/>
-          <w:szCs w:val="24"/>
-        </w:rPr>
-        <w:t>cessible information, its prominence also poses a significant problem. The COVID-19 pandemic had demonstrated that the internet had been superseded by realizing the internet was being utilized contrary to its purpose. Moreover, the pervasiveness of the int</w:t>
-      </w:r>
-      <w:r>
-        <w:rPr>
-          <w:rFonts w:ascii="Times New Roman" w:eastAsia="Times New Roman" w:hAnsi="Times New Roman" w:cs="Times New Roman"/>
-          <w:sz w:val="24"/>
-          <w:szCs w:val="24"/>
-        </w:rPr>
-        <w:t>ernet, especially social media as a common source of information during the COVID-19 pandemic, eventually led to a massive increase in the complexity of the COVID-19 information environment. COVID-19 infodemic is one problem that has to be addressed. Infod</w:t>
-      </w:r>
-      <w:r>
-        <w:rPr>
-          <w:rFonts w:ascii="Times New Roman" w:eastAsia="Times New Roman" w:hAnsi="Times New Roman" w:cs="Times New Roman"/>
-          <w:sz w:val="24"/>
-          <w:szCs w:val="24"/>
-        </w:rPr>
-        <w:t>emic is the rapid dissemination of accurate and inaccurate information, such as misinformation and disinformation, which eventually smears the line between true and false information. In other words, the abundance of information from various sources, inclu</w:t>
-      </w:r>
-      <w:r>
-        <w:rPr>
-          <w:rFonts w:ascii="Times New Roman" w:eastAsia="Times New Roman" w:hAnsi="Times New Roman" w:cs="Times New Roman"/>
-          <w:sz w:val="24"/>
-          <w:szCs w:val="24"/>
-        </w:rPr>
-        <w:t>ding the unverified sources, relayed to the public is a critical issue (Lancet, 2020).</w:t>
+        <w:t>Despite the benefits of having accessible information, its prominence also poses a significant problem. The COVID-19 pandemic had demonstrated that the internet had been superseded by realizing the internet was being utilized contrary to its purpose. Moreover, the pervasiveness of the internet, especially social media as a common source of information during the COVID-19 pandemic, eventually led to a massive increase in the complexity of the COVID-19 information environment. COVID-19 infodemic is one problem that has to be addressed. Infodemic is the rapid dissemination of accurate and inaccurate information, such as misinformation and disinformation, which eventually smears the line between true and false information. In other words, the abundance of information from various sources, including the unverified sources, relayed to the public is a critical issue (Lancet, 2020).</w:t>
       </w:r>
     </w:p>
     <w:p>
@@ -1504,31 +1400,7 @@
           <w:sz w:val="24"/>
           <w:szCs w:val="24"/>
         </w:rPr>
-        <w:t>The emergence of the COVID-19 pandemic has given the risk of dissemination of misinformation, exacerbated by the wide use of the internet and social media platforms, pro</w:t>
-      </w:r>
-      <w:r>
-        <w:rPr>
-          <w:rFonts w:ascii="Times New Roman" w:eastAsia="Times New Roman" w:hAnsi="Times New Roman" w:cs="Times New Roman"/>
-          <w:sz w:val="24"/>
-          <w:szCs w:val="24"/>
-        </w:rPr>
-        <w:t>ving to be a problem on the same level as the virus itself. Although misinformation is not an unprecedented issue, it certainly gained prominence after the COVID-19 pandemic was declared, owing to its virulent effect and all of the corresponding ramificati</w:t>
-      </w:r>
-      <w:r>
-        <w:rPr>
-          <w:rFonts w:ascii="Times New Roman" w:eastAsia="Times New Roman" w:hAnsi="Times New Roman" w:cs="Times New Roman"/>
-          <w:sz w:val="24"/>
-          <w:szCs w:val="24"/>
-        </w:rPr>
-        <w:t>ons. Despite the positive impact of social media amidst the COVID-19 pandemic, it is also responsible for amplifying misinformation. Impacts of misinformation may include the exacerbation of COVID-19 vaccine hesitancy, conspiracy theories, and promotion of</w:t>
-      </w:r>
-      <w:r>
-        <w:rPr>
-          <w:rFonts w:ascii="Times New Roman" w:eastAsia="Times New Roman" w:hAnsi="Times New Roman" w:cs="Times New Roman"/>
-          <w:sz w:val="24"/>
-          <w:szCs w:val="24"/>
-        </w:rPr>
-        <w:t xml:space="preserve"> life-threatening health decisions.</w:t>
+        <w:t>The emergence of the COVID-19 pandemic has given the risk of dissemination of misinformation, exacerbated by the wide use of the internet and social media platforms, proving to be a problem on the same level as the virus itself. Although misinformation is not an unprecedented issue, it certainly gained prominence after the COVID-19 pandemic was declared, owing to its virulent effect and all of the corresponding ramifications. Despite the positive impact of social media amidst the COVID-19 pandemic, it is also responsible for amplifying misinformation. Impacts of misinformation may include the exacerbation of COVID-19 vaccine hesitancy, conspiracy theories, and promotion of life-threatening health decisions.</w:t>
       </w:r>
     </w:p>
     <w:p>
@@ -1547,31 +1419,7 @@
           <w:sz w:val="24"/>
           <w:szCs w:val="24"/>
         </w:rPr>
-        <w:t>That is also why tech companies, such as Twitter, Facebook, and Google, have implemented various strategies to combat the rapid dissemination of misinformation on social media platforms. Hence, a robust information syste</w:t>
-      </w:r>
-      <w:r>
-        <w:rPr>
-          <w:rFonts w:ascii="Times New Roman" w:eastAsia="Times New Roman" w:hAnsi="Times New Roman" w:cs="Times New Roman"/>
-          <w:sz w:val="24"/>
-          <w:szCs w:val="24"/>
-        </w:rPr>
-        <w:t>m is necessary, if not, crucial as part of the effort to control the COVID-19 pandemic. Innovative technology and automation have the great potential to strengthen public health like never before in the history of civilization. Health authorities have deve</w:t>
-      </w:r>
-      <w:r>
-        <w:rPr>
-          <w:rFonts w:ascii="Times New Roman" w:eastAsia="Times New Roman" w:hAnsi="Times New Roman" w:cs="Times New Roman"/>
-          <w:sz w:val="24"/>
-          <w:szCs w:val="24"/>
-        </w:rPr>
-        <w:t>loped many approaches to improve the COVID-19 information system and effective public communication. COVID-19 information systems are more critical than at any other time for handling data and information at the pace required by the ambiguity of the COVID-</w:t>
-      </w:r>
-      <w:r>
-        <w:rPr>
-          <w:rFonts w:ascii="Times New Roman" w:eastAsia="Times New Roman" w:hAnsi="Times New Roman" w:cs="Times New Roman"/>
-          <w:sz w:val="24"/>
-          <w:szCs w:val="24"/>
-        </w:rPr>
-        <w:t>19 situation.</w:t>
+        <w:t>That is also why tech companies, such as Twitter, Facebook, and Google, have implemented various strategies to combat the rapid dissemination of misinformation on social media platforms. Hence, a robust information system is necessary, if not, crucial as part of the effort to control the COVID-19 pandemic. Innovative technology and automation have the great potential to strengthen public health like never before in the history of civilization. Health authorities have developed many approaches to improve the COVID-19 information system and effective public communication. COVID-19 information systems are more critical than at any other time for handling data and information at the pace required by the ambiguity of the COVID-19 situation.</w:t>
       </w:r>
     </w:p>
     <w:p>
@@ -1590,41 +1438,7 @@
           <w:sz w:val="24"/>
           <w:szCs w:val="24"/>
         </w:rPr>
-        <w:t>Robust information systems provide essential empirical support for making the most informed decisions feasible and improving awareness of safety measures. Information systems allow quick, expeditious, and coordinated information accessibility</w:t>
-      </w:r>
-      <w:r>
-        <w:rPr>
-          <w:rFonts w:ascii="Times New Roman" w:eastAsia="Times New Roman" w:hAnsi="Times New Roman" w:cs="Times New Roman"/>
-          <w:sz w:val="24"/>
-          <w:szCs w:val="24"/>
-        </w:rPr>
-        <w:t xml:space="preserve"> and sharing, and they promote the prioritization of care, access, and response, particularly for individuals in contexts of susceptibility. With appropriately disaggregated health information, it is feasible to develop a mechanism that minimizes potential</w:t>
-      </w:r>
-      <w:r>
-        <w:rPr>
-          <w:rFonts w:ascii="Times New Roman" w:eastAsia="Times New Roman" w:hAnsi="Times New Roman" w:cs="Times New Roman"/>
-          <w:sz w:val="24"/>
-          <w:szCs w:val="24"/>
-        </w:rPr>
-        <w:t xml:space="preserve"> health disparities at all levels of care and facilitates the execution of initiatives to tackle such inefficiencies. Integrating technology to promote advanced </w:t>
-      </w:r>
-      <w:bookmarkStart w:id="0" w:name="_GoBack"/>
-      <w:bookmarkEnd w:id="0"/>
-      <w:r>
-        <w:rPr>
-          <w:rFonts w:ascii="Times New Roman" w:eastAsia="Times New Roman" w:hAnsi="Times New Roman" w:cs="Times New Roman"/>
-          <w:sz w:val="24"/>
-          <w:szCs w:val="24"/>
-        </w:rPr>
-        <w:t>and digital health information became an option for improving a robust health information syste</w:t>
-      </w:r>
-      <w:r>
-        <w:rPr>
-          <w:rFonts w:ascii="Times New Roman" w:eastAsia="Times New Roman" w:hAnsi="Times New Roman" w:cs="Times New Roman"/>
-          <w:sz w:val="24"/>
-          <w:szCs w:val="24"/>
-        </w:rPr>
-        <w:t>m. What is needed is an actionable expansion of the present COVID-19 information system to have an effective COVID-19 public communication.</w:t>
+        <w:t>Robust information systems provide essential empirical support for making the most informed decisions feasible and improving awareness of safety measures. Information systems allow quick, expeditious, and coordinated information accessibility and sharing, and they promote the prioritization of care, access, and response, particularly for individuals in contexts of susceptibility. With appropriately disaggregated health information, it is feasible to develop a mechanism that minimizes potential health disparities at all levels of care and facilitates the execution of initiatives to tackle such inefficiencies. Integrating technology to promote advanced and digital health information became an option for improving a robust health information system. What is needed is an actionable expansion of the present COVID-19 information system to have an effective COVID-19 public communication.</w:t>
       </w:r>
     </w:p>
     <w:p>
@@ -1643,145 +1457,7 @@
           <w:sz w:val="24"/>
           <w:szCs w:val="24"/>
         </w:rPr>
-        <w:t xml:space="preserve">This area of study is important since effective public health communication plays a crucial part in controlling the </w:t>
-      </w:r>
-      <w:r>
-        <w:rPr>
-          <w:rFonts w:ascii="Times New Roman" w:eastAsia="Times New Roman" w:hAnsi="Times New Roman" w:cs="Times New Roman"/>
-          <w:sz w:val="24"/>
-          <w:szCs w:val="24"/>
-        </w:rPr>
-        <w:t>COVID-19 pandemic. As the COVID-19 virus continued to ravage the world, adequate, reliable, timely, and relevant information became a highly essential resource for people to be consistently informed. Fortunately, healthcare authorities could communicate to</w:t>
-      </w:r>
-      <w:r>
-        <w:rPr>
-          <w:rFonts w:ascii="Times New Roman" w:eastAsia="Times New Roman" w:hAnsi="Times New Roman" w:cs="Times New Roman"/>
-          <w:sz w:val="24"/>
-          <w:szCs w:val="24"/>
-        </w:rPr>
-        <w:t xml:space="preserve"> the public effectively by digitizing information systems (Bernardino &amp; </w:t>
-      </w:r>
-      <w:proofErr w:type="spellStart"/>
-      <w:r>
-        <w:rPr>
-          <w:rFonts w:ascii="Times New Roman" w:eastAsia="Times New Roman" w:hAnsi="Times New Roman" w:cs="Times New Roman"/>
-          <w:sz w:val="24"/>
-          <w:szCs w:val="24"/>
-        </w:rPr>
-        <w:t>Bacelar</w:t>
-      </w:r>
-      <w:proofErr w:type="spellEnd"/>
-      <w:r>
-        <w:rPr>
-          <w:rFonts w:ascii="Times New Roman" w:eastAsia="Times New Roman" w:hAnsi="Times New Roman" w:cs="Times New Roman"/>
-          <w:sz w:val="24"/>
-          <w:szCs w:val="24"/>
-        </w:rPr>
-        <w:t xml:space="preserve"> </w:t>
-      </w:r>
-      <w:proofErr w:type="spellStart"/>
-      <w:r>
-        <w:rPr>
-          <w:rFonts w:ascii="Times New Roman" w:eastAsia="Times New Roman" w:hAnsi="Times New Roman" w:cs="Times New Roman"/>
-          <w:sz w:val="24"/>
-          <w:szCs w:val="24"/>
-        </w:rPr>
-        <w:t>Nicolau</w:t>
-      </w:r>
-      <w:proofErr w:type="spellEnd"/>
-      <w:r>
-        <w:rPr>
-          <w:rFonts w:ascii="Times New Roman" w:eastAsia="Times New Roman" w:hAnsi="Times New Roman" w:cs="Times New Roman"/>
-          <w:sz w:val="24"/>
-          <w:szCs w:val="24"/>
-        </w:rPr>
-        <w:t>, 2020). That is why COVID-19 information systems are more critical than at any other time for handling data and information at the pace required by the ambiguity of the</w:t>
-      </w:r>
-      <w:r>
-        <w:rPr>
-          <w:rFonts w:ascii="Times New Roman" w:eastAsia="Times New Roman" w:hAnsi="Times New Roman" w:cs="Times New Roman"/>
-          <w:sz w:val="24"/>
-          <w:szCs w:val="24"/>
-        </w:rPr>
-        <w:t xml:space="preserve"> COVID-19 situation. Consequently, many have developed approaches to improve and expand the COVID-19 information system and public communication (Clarke et al., 2021; World Health Organization &amp; Others, 2020). Health information systems were expanded at an</w:t>
-      </w:r>
-      <w:r>
-        <w:rPr>
-          <w:rFonts w:ascii="Times New Roman" w:eastAsia="Times New Roman" w:hAnsi="Times New Roman" w:cs="Times New Roman"/>
-          <w:sz w:val="24"/>
-          <w:szCs w:val="24"/>
-        </w:rPr>
-        <w:t xml:space="preserve"> unprecedented pace due to the urgency of the worldwide need for COVID-19 data and the widespread internet penetration (</w:t>
-      </w:r>
-      <w:proofErr w:type="spellStart"/>
-      <w:r>
-        <w:rPr>
-          <w:rFonts w:ascii="Times New Roman" w:eastAsia="Times New Roman" w:hAnsi="Times New Roman" w:cs="Times New Roman"/>
-          <w:sz w:val="24"/>
-          <w:szCs w:val="24"/>
-        </w:rPr>
-        <w:t>Ivanković</w:t>
-      </w:r>
-      <w:proofErr w:type="spellEnd"/>
-      <w:r>
-        <w:rPr>
-          <w:rFonts w:ascii="Times New Roman" w:eastAsia="Times New Roman" w:hAnsi="Times New Roman" w:cs="Times New Roman"/>
-          <w:sz w:val="24"/>
-          <w:szCs w:val="24"/>
-        </w:rPr>
-        <w:t xml:space="preserve"> et al., 2021; Max </w:t>
-      </w:r>
-      <w:proofErr w:type="spellStart"/>
-      <w:r>
-        <w:rPr>
-          <w:rFonts w:ascii="Times New Roman" w:eastAsia="Times New Roman" w:hAnsi="Times New Roman" w:cs="Times New Roman"/>
-          <w:sz w:val="24"/>
-          <w:szCs w:val="24"/>
-        </w:rPr>
-        <w:t>Roser</w:t>
-      </w:r>
-      <w:proofErr w:type="spellEnd"/>
-      <w:r>
-        <w:rPr>
-          <w:rFonts w:ascii="Times New Roman" w:eastAsia="Times New Roman" w:hAnsi="Times New Roman" w:cs="Times New Roman"/>
-          <w:sz w:val="24"/>
-          <w:szCs w:val="24"/>
-        </w:rPr>
-        <w:t xml:space="preserve"> &amp; Ortiz-</w:t>
-      </w:r>
-      <w:proofErr w:type="spellStart"/>
-      <w:r>
-        <w:rPr>
-          <w:rFonts w:ascii="Times New Roman" w:eastAsia="Times New Roman" w:hAnsi="Times New Roman" w:cs="Times New Roman"/>
-          <w:sz w:val="24"/>
-          <w:szCs w:val="24"/>
-        </w:rPr>
-        <w:t>Ospina</w:t>
-      </w:r>
-      <w:proofErr w:type="spellEnd"/>
-      <w:r>
-        <w:rPr>
-          <w:rFonts w:ascii="Times New Roman" w:eastAsia="Times New Roman" w:hAnsi="Times New Roman" w:cs="Times New Roman"/>
-          <w:sz w:val="24"/>
-          <w:szCs w:val="24"/>
-        </w:rPr>
-        <w:t>, 2022). That is because COVID-19 information systems may support decision-making and he</w:t>
-      </w:r>
-      <w:r>
-        <w:rPr>
-          <w:rFonts w:ascii="Times New Roman" w:eastAsia="Times New Roman" w:hAnsi="Times New Roman" w:cs="Times New Roman"/>
-          <w:sz w:val="24"/>
-          <w:szCs w:val="24"/>
-        </w:rPr>
-        <w:t>lp individuals adapt their health behaviors to the crisis. COVID-19 information systems make it easier to prioritize healthcare, access, and response for those most in need by making it possible to access and share data immediately, expeditiously, and in a</w:t>
-      </w:r>
-      <w:r>
-        <w:rPr>
-          <w:rFonts w:ascii="Times New Roman" w:eastAsia="Times New Roman" w:hAnsi="Times New Roman" w:cs="Times New Roman"/>
-          <w:sz w:val="24"/>
-          <w:szCs w:val="24"/>
-        </w:rPr>
-        <w:t xml:space="preserve"> coordinated manner (World Health Organization, 2020). </w:t>
+        <w:t xml:space="preserve">This area of study is important since effective public health communication plays a crucial part in controlling the COVID-19 pandemic. As the COVID-19 virus continued to ravage the world, adequate, reliable, timely, and relevant information became a highly essential resource for people to be consistently informed. Fortunately, healthcare authorities could communicate to the public effectively by digitizing information systems (Bernardino &amp; Bacelar Nicolau, 2020). That is why COVID-19 information systems are more critical than at any other time for handling data and information at the pace required by the ambiguity of the COVID-19 situation. Consequently, many have developed approaches to improve and expand the COVID-19 information system and public communication (Clarke et al., 2021; World Health Organization &amp; Others, 2020). Health information systems were expanded at an unprecedented pace due to the urgency of the worldwide need for COVID-19 data and the widespread internet penetration (Ivanković et al., 2021; Max Roser &amp; Ortiz-Ospina, 2022). That is because COVID-19 information systems may support decision-making and help individuals adapt their health behaviors to the crisis. COVID-19 information systems make it easier to prioritize healthcare, access, and response for those most in need by making it possible to access and share data immediately, expeditiously, and in a coordinated manner (World Health Organization, 2020). </w:t>
       </w:r>
     </w:p>
     <w:p>
@@ -1800,31 +1476,7 @@
           <w:sz w:val="24"/>
           <w:szCs w:val="24"/>
         </w:rPr>
-        <w:t>Another way of expanding the information system is by adopting web-based COVID-19 dashboards as a medium for effective public communication of the data. Accessible web-based dashboards for COVID-19 da</w:t>
-      </w:r>
-      <w:r>
-        <w:rPr>
-          <w:rFonts w:ascii="Times New Roman" w:eastAsia="Times New Roman" w:hAnsi="Times New Roman" w:cs="Times New Roman"/>
-          <w:sz w:val="24"/>
-          <w:szCs w:val="24"/>
-        </w:rPr>
-        <w:t>ta have become quite prominent and necessary. It provides essential empirical support for making the most informed decisions feasible and improving awareness of safety measures for Digoseños (World Health Organization, 2020). Hence, the primary rationale f</w:t>
-      </w:r>
-      <w:r>
-        <w:rPr>
-          <w:rFonts w:ascii="Times New Roman" w:eastAsia="Times New Roman" w:hAnsi="Times New Roman" w:cs="Times New Roman"/>
-          <w:sz w:val="24"/>
-          <w:szCs w:val="24"/>
-        </w:rPr>
-        <w:t>or the topic of interest is to provide an exclusive and area-specific data communication for Digoseños since there is a need for expansion of the Digos City COVID-19 Information System. Researching this topic and developing a COVID-19 dashboard that will c</w:t>
-      </w:r>
-      <w:r>
-        <w:rPr>
-          <w:rFonts w:ascii="Times New Roman" w:eastAsia="Times New Roman" w:hAnsi="Times New Roman" w:cs="Times New Roman"/>
-          <w:sz w:val="24"/>
-          <w:szCs w:val="24"/>
-        </w:rPr>
-        <w:t xml:space="preserve">ontribute to the improvement of a robust information system in Digos city is necessary, if not, crucial as part of the effort to control the COVID-19 pandemic. </w:t>
+        <w:t xml:space="preserve">Another way of expanding the information system is by adopting web-based COVID-19 dashboards as a medium for effective public communication of the data. Accessible web-based dashboards for COVID-19 data have become quite prominent and necessary. It provides essential empirical support for making the most informed decisions feasible and improving awareness of safety measures for Digoseños (World Health Organization, 2020). Hence, the primary rationale for the topic of interest is to provide an exclusive and area-specific data communication for Digoseños since there is a need for expansion of the Digos City COVID-19 Information System. Researching this topic and developing a COVID-19 dashboard that will contribute to the improvement of a robust information system in Digos city is necessary, if not, crucial as part of the effort to control the COVID-19 pandemic. </w:t>
       </w:r>
     </w:p>
     <w:p>
@@ -2084,17 +1736,7 @@
           <w:sz w:val="24"/>
           <w:szCs w:val="24"/>
         </w:rPr>
-        <w:t>Significance of th</w:t>
-      </w:r>
-      <w:r>
-        <w:rPr>
-          <w:rFonts w:ascii="Times New Roman" w:eastAsia="Times New Roman" w:hAnsi="Times New Roman" w:cs="Times New Roman"/>
-          <w:b/>
-          <w:color w:val="000000"/>
-          <w:sz w:val="24"/>
-          <w:szCs w:val="24"/>
-        </w:rPr>
-        <w:t>e Study</w:t>
+        <w:t>Significance of the Study</w:t>
       </w:r>
     </w:p>
     <w:p>
@@ -2240,15 +1882,7 @@
           <w:sz w:val="24"/>
           <w:szCs w:val="24"/>
         </w:rPr>
-        <w:t xml:space="preserve"> This web</w:t>
-      </w:r>
-      <w:r>
-        <w:rPr>
-          <w:rFonts w:ascii="Times New Roman" w:eastAsia="Times New Roman" w:hAnsi="Times New Roman" w:cs="Times New Roman"/>
-          <w:sz w:val="24"/>
-          <w:szCs w:val="24"/>
-        </w:rPr>
-        <w:t>page will contain the main objective of this project. The elaborated COVID-19 dashboard that visualizes the COVID-19 Cases and Vaccination per segment will be embedded in the said webpage.</w:t>
+        <w:t xml:space="preserve"> This webpage will contain the main objective of this project. The elaborated COVID-19 dashboard that visualizes the COVID-19 Cases and Vaccination per segment will be embedded in the said webpage.</w:t>
       </w:r>
     </w:p>
     <w:p>
@@ -2277,15 +1911,7 @@
           <w:sz w:val="24"/>
           <w:szCs w:val="24"/>
         </w:rPr>
-        <w:t xml:space="preserve"> This webpage will contain information about the</w:t>
-      </w:r>
-      <w:r>
-        <w:rPr>
-          <w:rFonts w:ascii="Times New Roman" w:eastAsia="Times New Roman" w:hAnsi="Times New Roman" w:cs="Times New Roman"/>
-          <w:sz w:val="24"/>
-          <w:szCs w:val="24"/>
-        </w:rPr>
-        <w:t xml:space="preserve"> SARS-CoV2 virus, COVID-19 safety guidelines, COVID-19 testing, and other health-related resources.</w:t>
+        <w:t xml:space="preserve"> This webpage will contain information about the SARS-CoV2 virus, COVID-19 safety guidelines, COVID-19 testing, and other health-related resources.</w:t>
       </w:r>
     </w:p>
     <w:p>
@@ -2343,15 +1969,7 @@
           <w:sz w:val="24"/>
           <w:szCs w:val="24"/>
         </w:rPr>
-        <w:t xml:space="preserve"> The purpose of this </w:t>
-      </w:r>
-      <w:r>
-        <w:rPr>
-          <w:rFonts w:ascii="Times New Roman" w:eastAsia="Times New Roman" w:hAnsi="Times New Roman" w:cs="Times New Roman"/>
-          <w:sz w:val="24"/>
-          <w:szCs w:val="24"/>
-        </w:rPr>
-        <w:t>web page is to inform the web application visitors about the COVID Pulse's details and the web application's critical operations.</w:t>
+        <w:t xml:space="preserve"> The purpose of this web page is to inform the web application visitors about the COVID Pulse's details and the web application's critical operations.</w:t>
       </w:r>
     </w:p>
     <w:p>
@@ -2380,23 +1998,7 @@
           <w:sz w:val="24"/>
           <w:szCs w:val="24"/>
         </w:rPr>
-        <w:t xml:space="preserve"> The initial but most crucial phase of the design stage of the development process is prototyping the COV</w:t>
-      </w:r>
-      <w:r>
-        <w:rPr>
-          <w:rFonts w:ascii="Times New Roman" w:eastAsia="Times New Roman" w:hAnsi="Times New Roman" w:cs="Times New Roman"/>
-          <w:sz w:val="24"/>
-          <w:szCs w:val="24"/>
-        </w:rPr>
-        <w:t>ID Pulse web application. The researcher will be able to ideate the reference for the end product, which allows the development process to be convenient and reduce the cost and time as it provides a comprehensive high-level reference and overview of the fi</w:t>
-      </w:r>
-      <w:r>
-        <w:rPr>
-          <w:rFonts w:ascii="Times New Roman" w:eastAsia="Times New Roman" w:hAnsi="Times New Roman" w:cs="Times New Roman"/>
-          <w:sz w:val="24"/>
-          <w:szCs w:val="24"/>
-        </w:rPr>
-        <w:t>nal output. Furthermore, the prototyping phase will allow the researcher to make quick necessary modifications and be flexible with the User Interface and</w:t>
+        <w:t xml:space="preserve"> The initial but most crucial phase of the design stage of the development process is prototyping the COVID Pulse web application. The researcher will be able to ideate the reference for the end product, which allows the development process to be convenient and reduce the cost and time as it provides a comprehensive high-level reference and overview of the final output. Furthermore, the prototyping phase will allow the researcher to make quick necessary modifications and be flexible with the User Interface and</w:t>
       </w:r>
     </w:p>
     <w:p>
@@ -2457,15 +2059,7 @@
           <w:sz w:val="24"/>
           <w:szCs w:val="24"/>
         </w:rPr>
-        <w:t xml:space="preserve"> and Hi-</w:t>
-      </w:r>
-      <w:r>
-        <w:rPr>
-          <w:rFonts w:ascii="Times New Roman" w:eastAsia="Times New Roman" w:hAnsi="Times New Roman" w:cs="Times New Roman"/>
-          <w:sz w:val="24"/>
-          <w:szCs w:val="24"/>
-        </w:rPr>
-        <w:t>Fidelity prototypes (Figures 4 and 5). Although sketching is often part of the prototyping procedure, it was not included since it is deemed unnecessary.</w:t>
+        <w:t xml:space="preserve"> and Hi-Fidelity prototypes (Figures 4 and 5). Although sketching is often part of the prototyping procedure, it was not included since it is deemed unnecessary.</w:t>
       </w:r>
     </w:p>
     <w:p>
@@ -2494,23 +2088,7 @@
           <w:sz w:val="24"/>
           <w:szCs w:val="24"/>
         </w:rPr>
-        <w:t xml:space="preserve"> The outer layer of the web application project that the Digoseños (Users) </w:t>
-      </w:r>
-      <w:r>
-        <w:rPr>
-          <w:rFonts w:ascii="Times New Roman" w:eastAsia="Times New Roman" w:hAnsi="Times New Roman" w:cs="Times New Roman"/>
-          <w:sz w:val="24"/>
-          <w:szCs w:val="24"/>
-        </w:rPr>
-        <w:t>see and interact with is the Frontend, also known as the client-side. Specifically, it is the visual elements such as the User Interface (UI) and User Experience (UX) designing of COVID Pulse. The backend layer is scoped on the server-side of the web appli</w:t>
-      </w:r>
-      <w:r>
-        <w:rPr>
-          <w:rFonts w:ascii="Times New Roman" w:eastAsia="Times New Roman" w:hAnsi="Times New Roman" w:cs="Times New Roman"/>
-          <w:sz w:val="24"/>
-          <w:szCs w:val="24"/>
-        </w:rPr>
-        <w:t>cation, in which the primary purpose is to make sure everything of the web application is functional. Also, it is the part where the clients of the COVID Pulse will not interact and cannot interact with users.</w:t>
+        <w:t xml:space="preserve"> The outer layer of the web application project that the Digoseños (Users) see and interact with is the Frontend, also known as the client-side. Specifically, it is the visual elements such as the User Interface (UI) and User Experience (UX) designing of COVID Pulse. The backend layer is scoped on the server-side of the web application, in which the primary purpose is to make sure everything of the web application is functional. Also, it is the part where the clients of the COVID Pulse will not interact and cannot interact with users.</w:t>
       </w:r>
     </w:p>
     <w:p>
@@ -2551,16 +2129,7 @@
           <w:sz w:val="24"/>
           <w:szCs w:val="24"/>
         </w:rPr>
-        <w:t>JHU CSSE COVID-19 Data</w:t>
-      </w:r>
-      <w:r>
-        <w:rPr>
-          <w:rFonts w:ascii="Times New Roman" w:eastAsia="Times New Roman" w:hAnsi="Times New Roman" w:cs="Times New Roman"/>
-          <w:b/>
-          <w:sz w:val="24"/>
-          <w:szCs w:val="24"/>
-        </w:rPr>
-        <w:t xml:space="preserve">. </w:t>
+        <w:t xml:space="preserve">JHU CSSE COVID-19 Data. </w:t>
       </w:r>
       <w:r>
         <w:rPr>
@@ -2589,16 +2158,7 @@
           <w:sz w:val="24"/>
           <w:szCs w:val="24"/>
         </w:rPr>
-        <w:t>WHO COVID-19 Dat</w:t>
-      </w:r>
-      <w:r>
-        <w:rPr>
-          <w:rFonts w:ascii="Times New Roman" w:eastAsia="Times New Roman" w:hAnsi="Times New Roman" w:cs="Times New Roman"/>
-          <w:b/>
-          <w:sz w:val="24"/>
-          <w:szCs w:val="24"/>
-        </w:rPr>
-        <w:t>a.</w:t>
+        <w:t>WHO COVID-19 Data.</w:t>
       </w:r>
       <w:r>
         <w:rPr>
@@ -2635,15 +2195,7 @@
           <w:sz w:val="24"/>
           <w:szCs w:val="24"/>
         </w:rPr>
-        <w:t xml:space="preserve"> The official COVID-19 data source aggregated by the Department of Health can be accessed thr</w:t>
-      </w:r>
-      <w:r>
-        <w:rPr>
-          <w:rFonts w:ascii="Times New Roman" w:eastAsia="Times New Roman" w:hAnsi="Times New Roman" w:cs="Times New Roman"/>
-          <w:sz w:val="24"/>
-          <w:szCs w:val="24"/>
-        </w:rPr>
-        <w:t xml:space="preserve">ough the DOH Data Drop. </w:t>
+        <w:t xml:space="preserve"> The official COVID-19 data source aggregated by the Department of Health can be accessed through the DOH Data Drop. </w:t>
       </w:r>
     </w:p>
     <w:p>
@@ -3486,27 +3038,7 @@
           <w:sz w:val="24"/>
           <w:szCs w:val="24"/>
         </w:rPr>
-        <w:t xml:space="preserve">Content (Give a brief description of all the materials involved in the prototype as well as how </w:t>
-      </w:r>
-      <w:proofErr w:type="gramStart"/>
-      <w:r>
-        <w:rPr>
-          <w:rFonts w:ascii="Times New Roman" w:eastAsia="Times New Roman" w:hAnsi="Times New Roman" w:cs="Times New Roman"/>
-          <w:color w:val="000000"/>
-          <w:sz w:val="24"/>
-          <w:szCs w:val="24"/>
-        </w:rPr>
-        <w:t>will they</w:t>
-      </w:r>
-      <w:proofErr w:type="gramEnd"/>
-      <w:r>
-        <w:rPr>
-          <w:rFonts w:ascii="Times New Roman" w:eastAsia="Times New Roman" w:hAnsi="Times New Roman" w:cs="Times New Roman"/>
-          <w:color w:val="000000"/>
-          <w:sz w:val="24"/>
-          <w:szCs w:val="24"/>
-        </w:rPr>
-        <w:t xml:space="preserve"> be used in the study. </w:t>
+        <w:t xml:space="preserve">Content (Give a brief description of all the materials involved in the prototype as well as how will they be used in the study. </w:t>
       </w:r>
     </w:p>
     <w:p>
@@ -3557,16 +3089,7 @@
           <w:sz w:val="24"/>
           <w:szCs w:val="24"/>
         </w:rPr>
-        <w:t>Content (Provide a diagram/algorithm of the processes</w:t>
-      </w:r>
-      <w:r>
-        <w:rPr>
-          <w:rFonts w:ascii="Times New Roman" w:eastAsia="Times New Roman" w:hAnsi="Times New Roman" w:cs="Times New Roman"/>
-          <w:color w:val="000000"/>
-          <w:sz w:val="24"/>
-          <w:szCs w:val="24"/>
-        </w:rPr>
-        <w:t xml:space="preserve"> involved in your prototype system)</w:t>
+        <w:t>Content (Provide a diagram/algorithm of the processes involved in your prototype system)</w:t>
       </w:r>
     </w:p>
     <w:p>

</xml_diff>